<commit_message>
Viết report chương trình echo, cat, copy.
</commit_message>
<xml_diff>
--- a/report_Phương.docx
+++ b/report_Phương.docx
@@ -701,7 +701,6 @@
           <w:szCs w:val="36"/>
         </w:rPr>
       </w:pPr>
-      <w:proofErr w:type="spellStart"/>
       <w:r>
         <w:rPr>
           <w:i/>
@@ -710,7 +709,6 @@
         </w:rPr>
         <w:t>Khóa</w:t>
       </w:r>
-      <w:proofErr w:type="spellEnd"/>
       <w:r>
         <w:rPr>
           <w:sz w:val="36"/>
@@ -854,7 +852,7 @@
               <w:noProof/>
               <w:color w:val="auto"/>
               <w:sz w:val="22"/>
-              <w:lang w:eastAsia="ja-JP"/>
+              <w:lang w:val="vi-VN" w:eastAsia="vi-VN"/>
             </w:rPr>
           </w:pPr>
           <w:r>
@@ -874,11 +872,10 @@
           <w:r>
             <w:rPr>
               <w:rStyle w:val="IndexLink"/>
-              <w:lang w:val="vi-VN"/>
             </w:rPr>
             <w:fldChar w:fldCharType="separate"/>
           </w:r>
-          <w:hyperlink w:anchor="_Toc55056361" w:history="1">
+          <w:hyperlink w:anchor="_Toc55116783" w:history="1">
             <w:r>
               <w:rPr>
                 <w:rStyle w:val="Hyperlink"/>
@@ -893,7 +890,7 @@
                 <w:noProof/>
                 <w:color w:val="auto"/>
                 <w:sz w:val="22"/>
-                <w:lang w:eastAsia="ja-JP"/>
+                <w:lang w:val="vi-VN" w:eastAsia="vi-VN"/>
               </w:rPr>
               <w:tab/>
             </w:r>
@@ -924,7 +921,7 @@
                 <w:noProof/>
                 <w:webHidden/>
               </w:rPr>
-              <w:instrText xml:space="preserve"> PAGEREF _Toc55056361 \h </w:instrText>
+              <w:instrText xml:space="preserve"> PAGEREF _Toc55116783 \h </w:instrText>
             </w:r>
             <w:r>
               <w:rPr>
@@ -966,10 +963,10 @@
               <w:noProof/>
               <w:color w:val="auto"/>
               <w:sz w:val="22"/>
-              <w:lang w:eastAsia="ja-JP"/>
+              <w:lang w:val="vi-VN" w:eastAsia="vi-VN"/>
             </w:rPr>
           </w:pPr>
-          <w:hyperlink w:anchor="_Toc55056362" w:history="1">
+          <w:hyperlink w:anchor="_Toc55116784" w:history="1">
             <w:r>
               <w:rPr>
                 <w:rStyle w:val="Hyperlink"/>
@@ -997,7 +994,7 @@
                 <w:noProof/>
                 <w:webHidden/>
               </w:rPr>
-              <w:instrText xml:space="preserve"> PAGEREF _Toc55056362 \h </w:instrText>
+              <w:instrText xml:space="preserve"> PAGEREF _Toc55116784 \h </w:instrText>
             </w:r>
             <w:r>
               <w:rPr>
@@ -1039,10 +1036,10 @@
               <w:noProof/>
               <w:color w:val="auto"/>
               <w:sz w:val="22"/>
-              <w:lang w:eastAsia="ja-JP"/>
+              <w:lang w:val="vi-VN" w:eastAsia="vi-VN"/>
             </w:rPr>
           </w:pPr>
-          <w:hyperlink w:anchor="_Toc55056363" w:history="1">
+          <w:hyperlink w:anchor="_Toc55116785" w:history="1">
             <w:r>
               <w:rPr>
                 <w:rStyle w:val="Hyperlink"/>
@@ -1070,7 +1067,7 @@
                 <w:noProof/>
                 <w:webHidden/>
               </w:rPr>
-              <w:instrText xml:space="preserve"> PAGEREF _Toc55056363 \h </w:instrText>
+              <w:instrText xml:space="preserve"> PAGEREF _Toc55116785 \h </w:instrText>
             </w:r>
             <w:r>
               <w:rPr>
@@ -1113,10 +1110,10 @@
               <w:noProof/>
               <w:color w:val="auto"/>
               <w:sz w:val="22"/>
-              <w:lang w:eastAsia="ja-JP"/>
+              <w:lang w:val="vi-VN" w:eastAsia="vi-VN"/>
             </w:rPr>
           </w:pPr>
-          <w:hyperlink w:anchor="_Toc55056364" w:history="1">
+          <w:hyperlink w:anchor="_Toc55116786" w:history="1">
             <w:r>
               <w:rPr>
                 <w:rStyle w:val="Hyperlink"/>
@@ -1131,7 +1128,7 @@
                 <w:noProof/>
                 <w:color w:val="auto"/>
                 <w:sz w:val="22"/>
-                <w:lang w:eastAsia="ja-JP"/>
+                <w:lang w:val="vi-VN" w:eastAsia="vi-VN"/>
               </w:rPr>
               <w:tab/>
             </w:r>
@@ -1162,7 +1159,7 @@
                 <w:noProof/>
                 <w:webHidden/>
               </w:rPr>
-              <w:instrText xml:space="preserve"> PAGEREF _Toc55056364 \h </w:instrText>
+              <w:instrText xml:space="preserve"> PAGEREF _Toc55116786 \h </w:instrText>
             </w:r>
             <w:r>
               <w:rPr>
@@ -1205,10 +1202,10 @@
               <w:noProof/>
               <w:color w:val="auto"/>
               <w:sz w:val="22"/>
-              <w:lang w:eastAsia="ja-JP"/>
+              <w:lang w:val="vi-VN" w:eastAsia="vi-VN"/>
             </w:rPr>
           </w:pPr>
-          <w:hyperlink w:anchor="_Toc55056365" w:history="1">
+          <w:hyperlink w:anchor="_Toc55116787" w:history="1">
             <w:r>
               <w:rPr>
                 <w:rStyle w:val="Hyperlink"/>
@@ -1223,7 +1220,7 @@
                 <w:noProof/>
                 <w:color w:val="auto"/>
                 <w:sz w:val="22"/>
-                <w:lang w:eastAsia="ja-JP"/>
+                <w:lang w:val="vi-VN" w:eastAsia="vi-VN"/>
               </w:rPr>
               <w:tab/>
             </w:r>
@@ -1254,7 +1251,7 @@
                 <w:noProof/>
                 <w:webHidden/>
               </w:rPr>
-              <w:instrText xml:space="preserve"> PAGEREF _Toc55056365 \h </w:instrText>
+              <w:instrText xml:space="preserve"> PAGEREF _Toc55116787 \h </w:instrText>
             </w:r>
             <w:r>
               <w:rPr>
@@ -1297,10 +1294,10 @@
               <w:noProof/>
               <w:color w:val="auto"/>
               <w:sz w:val="22"/>
-              <w:lang w:eastAsia="ja-JP"/>
+              <w:lang w:val="vi-VN" w:eastAsia="vi-VN"/>
             </w:rPr>
           </w:pPr>
-          <w:hyperlink w:anchor="_Toc55056366" w:history="1">
+          <w:hyperlink w:anchor="_Toc55116788" w:history="1">
             <w:r>
               <w:rPr>
                 <w:rStyle w:val="Hyperlink"/>
@@ -1315,7 +1312,7 @@
                 <w:noProof/>
                 <w:color w:val="auto"/>
                 <w:sz w:val="22"/>
-                <w:lang w:eastAsia="ja-JP"/>
+                <w:lang w:val="vi-VN" w:eastAsia="vi-VN"/>
               </w:rPr>
               <w:tab/>
             </w:r>
@@ -1346,7 +1343,7 @@
                 <w:noProof/>
                 <w:webHidden/>
               </w:rPr>
-              <w:instrText xml:space="preserve"> PAGEREF _Toc55056366 \h </w:instrText>
+              <w:instrText xml:space="preserve"> PAGEREF _Toc55116788 \h </w:instrText>
             </w:r>
             <w:r>
               <w:rPr>
@@ -1389,10 +1386,10 @@
               <w:noProof/>
               <w:color w:val="auto"/>
               <w:sz w:val="22"/>
-              <w:lang w:eastAsia="ja-JP"/>
+              <w:lang w:val="vi-VN" w:eastAsia="vi-VN"/>
             </w:rPr>
           </w:pPr>
-          <w:hyperlink w:anchor="_Toc55056367" w:history="1">
+          <w:hyperlink w:anchor="_Toc55116789" w:history="1">
             <w:r>
               <w:rPr>
                 <w:rStyle w:val="Hyperlink"/>
@@ -1408,7 +1405,7 @@
                 <w:noProof/>
                 <w:color w:val="auto"/>
                 <w:sz w:val="22"/>
-                <w:lang w:eastAsia="ja-JP"/>
+                <w:lang w:val="vi-VN" w:eastAsia="vi-VN"/>
               </w:rPr>
               <w:tab/>
             </w:r>
@@ -1439,7 +1436,7 @@
                 <w:noProof/>
                 <w:webHidden/>
               </w:rPr>
-              <w:instrText xml:space="preserve"> PAGEREF _Toc55056367 \h </w:instrText>
+              <w:instrText xml:space="preserve"> PAGEREF _Toc55116789 \h </w:instrText>
             </w:r>
             <w:r>
               <w:rPr>
@@ -1482,10 +1479,10 @@
               <w:noProof/>
               <w:color w:val="auto"/>
               <w:sz w:val="22"/>
-              <w:lang w:eastAsia="ja-JP"/>
+              <w:lang w:val="vi-VN" w:eastAsia="vi-VN"/>
             </w:rPr>
           </w:pPr>
-          <w:hyperlink w:anchor="_Toc55056368" w:history="1">
+          <w:hyperlink w:anchor="_Toc55116790" w:history="1">
             <w:r>
               <w:rPr>
                 <w:rStyle w:val="Hyperlink"/>
@@ -1499,7 +1496,7 @@
                 <w:noProof/>
                 <w:color w:val="auto"/>
                 <w:sz w:val="22"/>
-                <w:lang w:eastAsia="ja-JP"/>
+                <w:lang w:val="vi-VN" w:eastAsia="vi-VN"/>
               </w:rPr>
               <w:tab/>
             </w:r>
@@ -1530,7 +1527,7 @@
                 <w:noProof/>
                 <w:webHidden/>
               </w:rPr>
-              <w:instrText xml:space="preserve"> PAGEREF _Toc55056368 \h </w:instrText>
+              <w:instrText xml:space="preserve"> PAGEREF _Toc55116790 \h </w:instrText>
             </w:r>
             <w:r>
               <w:rPr>
@@ -1573,10 +1570,10 @@
               <w:noProof/>
               <w:color w:val="auto"/>
               <w:sz w:val="22"/>
-              <w:lang w:eastAsia="ja-JP"/>
+              <w:lang w:val="vi-VN" w:eastAsia="vi-VN"/>
             </w:rPr>
           </w:pPr>
-          <w:hyperlink w:anchor="_Toc55056369" w:history="1">
+          <w:hyperlink w:anchor="_Toc55116791" w:history="1">
             <w:r>
               <w:rPr>
                 <w:rStyle w:val="Hyperlink"/>
@@ -1591,7 +1588,7 @@
                 <w:noProof/>
                 <w:color w:val="auto"/>
                 <w:sz w:val="22"/>
-                <w:lang w:eastAsia="ja-JP"/>
+                <w:lang w:val="vi-VN" w:eastAsia="vi-VN"/>
               </w:rPr>
               <w:tab/>
             </w:r>
@@ -1622,7 +1619,7 @@
                 <w:noProof/>
                 <w:webHidden/>
               </w:rPr>
-              <w:instrText xml:space="preserve"> PAGEREF _Toc55056369 \h </w:instrText>
+              <w:instrText xml:space="preserve"> PAGEREF _Toc55116791 \h </w:instrText>
             </w:r>
             <w:r>
               <w:rPr>
@@ -1665,10 +1662,10 @@
               <w:noProof/>
               <w:color w:val="auto"/>
               <w:sz w:val="22"/>
-              <w:lang w:eastAsia="ja-JP"/>
+              <w:lang w:val="vi-VN" w:eastAsia="vi-VN"/>
             </w:rPr>
           </w:pPr>
-          <w:hyperlink w:anchor="_Toc55056370" w:history="1">
+          <w:hyperlink w:anchor="_Toc55116792" w:history="1">
             <w:r>
               <w:rPr>
                 <w:rStyle w:val="Hyperlink"/>
@@ -1683,7 +1680,7 @@
                 <w:noProof/>
                 <w:color w:val="auto"/>
                 <w:sz w:val="22"/>
-                <w:lang w:eastAsia="ja-JP"/>
+                <w:lang w:val="vi-VN" w:eastAsia="vi-VN"/>
               </w:rPr>
               <w:tab/>
             </w:r>
@@ -1714,7 +1711,7 @@
                 <w:noProof/>
                 <w:webHidden/>
               </w:rPr>
-              <w:instrText xml:space="preserve"> PAGEREF _Toc55056370 \h </w:instrText>
+              <w:instrText xml:space="preserve"> PAGEREF _Toc55116792 \h </w:instrText>
             </w:r>
             <w:r>
               <w:rPr>
@@ -1757,10 +1754,10 @@
               <w:noProof/>
               <w:color w:val="auto"/>
               <w:sz w:val="22"/>
-              <w:lang w:eastAsia="ja-JP"/>
+              <w:lang w:val="vi-VN" w:eastAsia="vi-VN"/>
             </w:rPr>
           </w:pPr>
-          <w:hyperlink w:anchor="_Toc55056371" w:history="1">
+          <w:hyperlink w:anchor="_Toc55116793" w:history="1">
             <w:r>
               <w:rPr>
                 <w:rStyle w:val="Hyperlink"/>
@@ -1775,7 +1772,7 @@
                 <w:noProof/>
                 <w:color w:val="auto"/>
                 <w:sz w:val="22"/>
-                <w:lang w:eastAsia="ja-JP"/>
+                <w:lang w:val="vi-VN" w:eastAsia="vi-VN"/>
               </w:rPr>
               <w:tab/>
             </w:r>
@@ -1806,7 +1803,7 @@
                 <w:noProof/>
                 <w:webHidden/>
               </w:rPr>
-              <w:instrText xml:space="preserve"> PAGEREF _Toc55056371 \h </w:instrText>
+              <w:instrText xml:space="preserve"> PAGEREF _Toc55116793 \h </w:instrText>
             </w:r>
             <w:r>
               <w:rPr>
@@ -1849,10 +1846,10 @@
               <w:noProof/>
               <w:color w:val="auto"/>
               <w:sz w:val="22"/>
-              <w:lang w:eastAsia="ja-JP"/>
+              <w:lang w:val="vi-VN" w:eastAsia="vi-VN"/>
             </w:rPr>
           </w:pPr>
-          <w:hyperlink w:anchor="_Toc55056372" w:history="1">
+          <w:hyperlink w:anchor="_Toc55116794" w:history="1">
             <w:r>
               <w:rPr>
                 <w:rStyle w:val="Hyperlink"/>
@@ -1867,7 +1864,7 @@
                 <w:noProof/>
                 <w:color w:val="auto"/>
                 <w:sz w:val="22"/>
-                <w:lang w:eastAsia="ja-JP"/>
+                <w:lang w:val="vi-VN" w:eastAsia="vi-VN"/>
               </w:rPr>
               <w:tab/>
             </w:r>
@@ -1898,7 +1895,7 @@
                 <w:noProof/>
                 <w:webHidden/>
               </w:rPr>
-              <w:instrText xml:space="preserve"> PAGEREF _Toc55056372 \h </w:instrText>
+              <w:instrText xml:space="preserve"> PAGEREF _Toc55116794 \h </w:instrText>
             </w:r>
             <w:r>
               <w:rPr>
@@ -1941,10 +1938,10 @@
               <w:noProof/>
               <w:color w:val="auto"/>
               <w:sz w:val="22"/>
-              <w:lang w:eastAsia="ja-JP"/>
+              <w:lang w:val="vi-VN" w:eastAsia="vi-VN"/>
             </w:rPr>
           </w:pPr>
-          <w:hyperlink w:anchor="_Toc55056373" w:history="1">
+          <w:hyperlink w:anchor="_Toc55116795" w:history="1">
             <w:r>
               <w:rPr>
                 <w:rStyle w:val="Hyperlink"/>
@@ -1959,7 +1956,7 @@
                 <w:noProof/>
                 <w:color w:val="auto"/>
                 <w:sz w:val="22"/>
-                <w:lang w:eastAsia="ja-JP"/>
+                <w:lang w:val="vi-VN" w:eastAsia="vi-VN"/>
               </w:rPr>
               <w:tab/>
             </w:r>
@@ -1990,7 +1987,7 @@
                 <w:noProof/>
                 <w:webHidden/>
               </w:rPr>
-              <w:instrText xml:space="preserve"> PAGEREF _Toc55056373 \h </w:instrText>
+              <w:instrText xml:space="preserve"> PAGEREF _Toc55116795 \h </w:instrText>
             </w:r>
             <w:r>
               <w:rPr>
@@ -2033,10 +2030,10 @@
               <w:noProof/>
               <w:color w:val="auto"/>
               <w:sz w:val="22"/>
-              <w:lang w:eastAsia="ja-JP"/>
+              <w:lang w:val="vi-VN" w:eastAsia="vi-VN"/>
             </w:rPr>
           </w:pPr>
-          <w:hyperlink w:anchor="_Toc55056374" w:history="1">
+          <w:hyperlink w:anchor="_Toc55116796" w:history="1">
             <w:r>
               <w:rPr>
                 <w:rStyle w:val="Hyperlink"/>
@@ -2051,7 +2048,7 @@
                 <w:noProof/>
                 <w:color w:val="auto"/>
                 <w:sz w:val="22"/>
-                <w:lang w:eastAsia="ja-JP"/>
+                <w:lang w:val="vi-VN" w:eastAsia="vi-VN"/>
               </w:rPr>
               <w:tab/>
             </w:r>
@@ -2082,7 +2079,7 @@
                 <w:noProof/>
                 <w:webHidden/>
               </w:rPr>
-              <w:instrText xml:space="preserve"> PAGEREF _Toc55056374 \h </w:instrText>
+              <w:instrText xml:space="preserve"> PAGEREF _Toc55116796 \h </w:instrText>
             </w:r>
             <w:r>
               <w:rPr>
@@ -2166,7 +2163,7 @@
         <w:lastRenderedPageBreak/>
         <w:t xml:space="preserve"> </w:t>
       </w:r>
-      <w:bookmarkStart w:id="0" w:name="_Toc55056361"/>
+      <w:bookmarkStart w:id="0" w:name="_Toc55116783"/>
       <w:r>
         <w:rPr>
           <w:lang w:val="vi-VN"/>
@@ -2201,7 +2198,7 @@
           <w:lang w:val="vi-VN"/>
         </w:rPr>
       </w:pPr>
-      <w:bookmarkStart w:id="1" w:name="_Toc55056362"/>
+      <w:bookmarkStart w:id="1" w:name="_Toc55116784"/>
       <w:r>
         <w:rPr>
           <w:sz w:val="32"/>
@@ -2664,7 +2661,7 @@
           <w:lang w:val="vi-VN"/>
         </w:rPr>
       </w:pPr>
-      <w:bookmarkStart w:id="2" w:name="_Toc55056363"/>
+      <w:bookmarkStart w:id="2" w:name="_Toc55116785"/>
       <w:r>
         <w:rPr>
           <w:sz w:val="32"/>
@@ -2815,28 +2812,8 @@
             </w:pPr>
             <w:r>
               <w:tab/>
-            </w:r>
-            <w:proofErr w:type="spellStart"/>
-            <w:r>
-              <w:t>Cài</w:t>
-            </w:r>
-            <w:proofErr w:type="spellEnd"/>
-            <w:r>
-              <w:t xml:space="preserve"> </w:t>
-            </w:r>
-            <w:proofErr w:type="spellStart"/>
-            <w:r>
-              <w:t>đặt</w:t>
-            </w:r>
-            <w:proofErr w:type="spellEnd"/>
-            <w:r>
-              <w:t xml:space="preserve"> </w:t>
-            </w:r>
-            <w:proofErr w:type="spellStart"/>
-            <w:r>
-              <w:t>nachOS</w:t>
-            </w:r>
-            <w:proofErr w:type="spellEnd"/>
+              <w:t>Cài đặt nachOS</w:t>
+            </w:r>
           </w:p>
         </w:tc>
       </w:tr>
@@ -2877,44 +2854,8 @@
             </w:pPr>
             <w:r>
               <w:tab/>
-            </w:r>
-            <w:proofErr w:type="spellStart"/>
-            <w:r>
-              <w:t>Tái</w:t>
-            </w:r>
-            <w:proofErr w:type="spellEnd"/>
-            <w:r>
-              <w:t xml:space="preserve"> </w:t>
-            </w:r>
-            <w:proofErr w:type="spellStart"/>
-            <w:r>
-              <w:t>cấu</w:t>
-            </w:r>
-            <w:proofErr w:type="spellEnd"/>
-            <w:r>
-              <w:t xml:space="preserve"> </w:t>
-            </w:r>
-            <w:proofErr w:type="spellStart"/>
-            <w:r>
-              <w:t>trúc</w:t>
-            </w:r>
-            <w:proofErr w:type="spellEnd"/>
-            <w:r>
-              <w:t xml:space="preserve"> </w:t>
-            </w:r>
-            <w:proofErr w:type="spellStart"/>
-            <w:r>
-              <w:t>lớp</w:t>
-            </w:r>
-            <w:proofErr w:type="spellEnd"/>
-            <w:r>
-              <w:t xml:space="preserve"> </w:t>
-            </w:r>
-            <w:proofErr w:type="spellStart"/>
-            <w:r>
-              <w:t>FileSystem</w:t>
-            </w:r>
-            <w:proofErr w:type="spellEnd"/>
+              <w:t>Tái cấu trúc lớp FileSystem</w:t>
+            </w:r>
           </w:p>
         </w:tc>
       </w:tr>
@@ -2956,44 +2897,8 @@
             </w:pPr>
             <w:r>
               <w:tab/>
-            </w:r>
-            <w:proofErr w:type="spellStart"/>
-            <w:r>
-              <w:t>Tái</w:t>
-            </w:r>
-            <w:proofErr w:type="spellEnd"/>
-            <w:r>
-              <w:t xml:space="preserve"> </w:t>
-            </w:r>
-            <w:proofErr w:type="spellStart"/>
-            <w:r>
-              <w:t>cấu</w:t>
-            </w:r>
-            <w:proofErr w:type="spellEnd"/>
-            <w:r>
-              <w:t xml:space="preserve"> </w:t>
-            </w:r>
-            <w:proofErr w:type="spellStart"/>
-            <w:r>
-              <w:t>trúc</w:t>
-            </w:r>
-            <w:proofErr w:type="spellEnd"/>
-            <w:r>
-              <w:t xml:space="preserve"> </w:t>
-            </w:r>
-            <w:proofErr w:type="spellStart"/>
-            <w:r>
-              <w:t>lớp</w:t>
-            </w:r>
-            <w:proofErr w:type="spellEnd"/>
-            <w:r>
-              <w:t xml:space="preserve"> </w:t>
-            </w:r>
-            <w:proofErr w:type="spellStart"/>
-            <w:r>
-              <w:t>OpenFile</w:t>
-            </w:r>
-            <w:proofErr w:type="spellEnd"/>
+              <w:t>Tái cấu trúc lớp OpenFile</w:t>
+            </w:r>
           </w:p>
         </w:tc>
       </w:tr>
@@ -3044,13 +2949,8 @@
               </w:rPr>
               <w:t>Cài đặt + kiểm thử sys</w:t>
             </w:r>
-            <w:proofErr w:type="spellStart"/>
-            <w:r>
-              <w:t>tem</w:t>
-            </w:r>
-            <w:proofErr w:type="spellEnd"/>
-            <w:r>
-              <w:t xml:space="preserve"> call Create</w:t>
+            <w:r>
+              <w:t>tem call Create</w:t>
             </w:r>
           </w:p>
         </w:tc>
@@ -3106,16 +3006,8 @@
               </w:rPr>
               <w:t>Cài đặt + kiểm thử sys</w:t>
             </w:r>
-            <w:proofErr w:type="spellStart"/>
-            <w:r>
-              <w:t>tem</w:t>
-            </w:r>
-            <w:proofErr w:type="spellEnd"/>
-            <w:r>
-              <w:t xml:space="preserve"> call </w:t>
-            </w:r>
-            <w:r>
-              <w:t>Open</w:t>
+            <w:r>
+              <w:t>tem call Open</w:t>
             </w:r>
           </w:p>
         </w:tc>
@@ -3170,16 +3062,8 @@
               </w:rPr>
               <w:t>Cài đặt + kiểm thử sys</w:t>
             </w:r>
-            <w:proofErr w:type="spellStart"/>
-            <w:r>
-              <w:t>tem</w:t>
-            </w:r>
-            <w:proofErr w:type="spellEnd"/>
-            <w:r>
-              <w:t xml:space="preserve"> call </w:t>
-            </w:r>
-            <w:r>
-              <w:t>Read</w:t>
+            <w:r>
+              <w:t>tem call Read</w:t>
             </w:r>
           </w:p>
         </w:tc>
@@ -3235,16 +3119,8 @@
               </w:rPr>
               <w:t>Cài đặt + kiểm thử sys</w:t>
             </w:r>
-            <w:proofErr w:type="spellStart"/>
-            <w:r>
-              <w:t>tem</w:t>
-            </w:r>
-            <w:proofErr w:type="spellEnd"/>
-            <w:r>
-              <w:t xml:space="preserve"> call </w:t>
-            </w:r>
-            <w:r>
-              <w:t>Seek</w:t>
+            <w:r>
+              <w:t>tem call Seek</w:t>
             </w:r>
           </w:p>
         </w:tc>
@@ -3296,16 +3172,8 @@
               </w:rPr>
               <w:t>Cài đặt + kiểm thử sys</w:t>
             </w:r>
-            <w:proofErr w:type="spellStart"/>
-            <w:r>
-              <w:t>tem</w:t>
-            </w:r>
-            <w:proofErr w:type="spellEnd"/>
-            <w:r>
-              <w:t xml:space="preserve"> call </w:t>
-            </w:r>
-            <w:r>
-              <w:t>Write</w:t>
+            <w:r>
+              <w:t>tem call Write</w:t>
             </w:r>
           </w:p>
         </w:tc>
@@ -3361,16 +3229,8 @@
               </w:rPr>
               <w:t>Cài đặt + kiểm thử sys</w:t>
             </w:r>
-            <w:proofErr w:type="spellStart"/>
-            <w:r>
-              <w:t>tem</w:t>
-            </w:r>
-            <w:proofErr w:type="spellEnd"/>
-            <w:r>
-              <w:t xml:space="preserve"> call </w:t>
-            </w:r>
-            <w:r>
-              <w:t>Close</w:t>
+            <w:r>
+              <w:t>tem call Close</w:t>
             </w:r>
           </w:p>
         </w:tc>
@@ -3423,13 +3283,7 @@
               <w:rPr>
                 <w:lang w:val="vi-VN"/>
               </w:rPr>
-              <w:t xml:space="preserve">Cài đặt + kiểm thử </w:t>
-            </w:r>
-            <w:r>
-              <w:rPr>
-                <w:lang w:val="vi-VN"/>
-              </w:rPr>
-              <w:t>chương trình Echo</w:t>
+              <w:t>Cài đặt + kiểm thử chương trình Echo</w:t>
             </w:r>
           </w:p>
         </w:tc>
@@ -3483,13 +3337,7 @@
               <w:rPr>
                 <w:lang w:val="vi-VN"/>
               </w:rPr>
-              <w:t xml:space="preserve">Cài đặt + kiểm thử </w:t>
-            </w:r>
-            <w:r>
-              <w:rPr>
-                <w:lang w:val="vi-VN"/>
-              </w:rPr>
-              <w:t>chương trình Cat</w:t>
+              <w:t>Cài đặt + kiểm thử chương trình Cat</w:t>
             </w:r>
           </w:p>
         </w:tc>
@@ -3605,7 +3453,7 @@
         <w:lastRenderedPageBreak/>
         <w:t xml:space="preserve"> </w:t>
       </w:r>
-      <w:bookmarkStart w:id="3" w:name="_Toc55056364"/>
+      <w:bookmarkStart w:id="3" w:name="_Toc55116786"/>
       <w:r>
         <w:rPr>
           <w:lang w:val="vi-VN"/>
@@ -3637,7 +3485,7 @@
           <w:lang w:val="vi-VN"/>
         </w:rPr>
       </w:pPr>
-      <w:bookmarkStart w:id="4" w:name="_Toc55056365"/>
+      <w:bookmarkStart w:id="4" w:name="_Toc55116787"/>
       <w:r>
         <w:rPr>
           <w:sz w:val="32"/>
@@ -3837,7 +3685,7 @@
           <w:lang w:val="vi-VN"/>
         </w:rPr>
       </w:pPr>
-      <w:bookmarkStart w:id="5" w:name="_Toc55056366"/>
+      <w:bookmarkStart w:id="5" w:name="_Toc55116788"/>
       <w:r>
         <w:rPr>
           <w:sz w:val="32"/>
@@ -3919,7 +3767,7 @@
           <w:lang w:val="vi-VN"/>
         </w:rPr>
       </w:pPr>
-      <w:bookmarkStart w:id="6" w:name="_Toc55056367"/>
+      <w:bookmarkStart w:id="6" w:name="_Toc55116789"/>
       <w:r>
         <w:rPr>
           <w:sz w:val="32"/>
@@ -4642,6 +4490,34 @@
       <w:pPr>
         <w:pStyle w:val="ListParagraph"/>
         <w:ind w:firstLine="0"/>
+        <w:jc w:val="both"/>
+        <w:rPr>
+          <w:b/>
+          <w:bCs/>
+          <w:noProof/>
+          <w:sz w:val="28"/>
+          <w:szCs w:val="24"/>
+        </w:rPr>
+      </w:pPr>
+      <w:r>
+        <w:rPr>
+          <w:noProof/>
+          <w:szCs w:val="26"/>
+        </w:rPr>
+        <w:t>Dựa vào các system call đã được xây dựng trước đó</w:t>
+      </w:r>
+      <w:r>
+        <w:rPr>
+          <w:noProof/>
+          <w:szCs w:val="26"/>
+        </w:rPr>
+        <w:t xml:space="preserve"> (Read, Write) để có thể lấy chuỗi người dùng nhập từ stdin và xuất chuỗi ra stdout.</w:t>
+      </w:r>
+    </w:p>
+    <w:p>
+      <w:pPr>
+        <w:pStyle w:val="ListParagraph"/>
+        <w:ind w:firstLine="0"/>
         <w:rPr>
           <w:b/>
           <w:bCs/>
@@ -4685,13 +4561,28 @@
       <w:pPr>
         <w:pStyle w:val="ListParagraph"/>
         <w:ind w:firstLine="0"/>
-        <w:rPr>
-          <w:b/>
-          <w:bCs/>
-          <w:noProof/>
-          <w:sz w:val="28"/>
-          <w:szCs w:val="24"/>
-          <w:lang w:val="vi-VN"/>
+        <w:jc w:val="both"/>
+        <w:rPr>
+          <w:noProof/>
+          <w:szCs w:val="26"/>
+        </w:rPr>
+      </w:pPr>
+      <w:r>
+        <w:rPr>
+          <w:noProof/>
+          <w:szCs w:val="26"/>
+        </w:rPr>
+        <w:t>Dựa vào các system call đã được xây dựng trước đó (Open, Close, Read, Write, Seek) để đọc tên file từ stdin, mở và đóng file, tính kích thước nội dung file và xuất nội dung file ra stdout.</w:t>
+      </w:r>
+    </w:p>
+    <w:p>
+      <w:pPr>
+        <w:pStyle w:val="ListParagraph"/>
+        <w:ind w:firstLine="0"/>
+        <w:jc w:val="both"/>
+        <w:rPr>
+          <w:noProof/>
+          <w:szCs w:val="26"/>
         </w:rPr>
       </w:pPr>
     </w:p>
@@ -4728,15 +4619,57 @@
       <w:pPr>
         <w:pStyle w:val="ListParagraph"/>
         <w:ind w:firstLine="0"/>
-        <w:rPr>
-          <w:b/>
-          <w:bCs/>
-          <w:noProof/>
-          <w:sz w:val="28"/>
-          <w:szCs w:val="24"/>
-          <w:lang w:val="vi-VN"/>
-        </w:rPr>
-      </w:pPr>
+        <w:jc w:val="both"/>
+        <w:rPr>
+          <w:noProof/>
+          <w:szCs w:val="26"/>
+        </w:rPr>
+      </w:pPr>
+      <w:r>
+        <w:rPr>
+          <w:noProof/>
+          <w:szCs w:val="26"/>
+          <w:lang w:val="vi-VN"/>
+        </w:rPr>
+        <w:t xml:space="preserve">Dựa vào các system call đã được xây dựng trước đó (Open, Close, Read, Write, Seek) để đọc tên file từ stdin, </w:t>
+      </w:r>
+      <w:r>
+        <w:rPr>
+          <w:noProof/>
+          <w:szCs w:val="26"/>
+        </w:rPr>
+        <w:t xml:space="preserve">mở và đóng file, </w:t>
+      </w:r>
+      <w:r>
+        <w:rPr>
+          <w:noProof/>
+          <w:szCs w:val="26"/>
+          <w:lang w:val="vi-VN"/>
+        </w:rPr>
+        <w:t xml:space="preserve">tính kích thước nội dung file </w:t>
+      </w:r>
+      <w:r>
+        <w:rPr>
+          <w:noProof/>
+          <w:szCs w:val="26"/>
+        </w:rPr>
+        <w:t xml:space="preserve">nguồn </w:t>
+      </w:r>
+      <w:r>
+        <w:rPr>
+          <w:noProof/>
+          <w:szCs w:val="26"/>
+          <w:lang w:val="vi-VN"/>
+        </w:rPr>
+        <w:t xml:space="preserve">và </w:t>
+      </w:r>
+      <w:r>
+        <w:rPr>
+          <w:noProof/>
+          <w:szCs w:val="26"/>
+        </w:rPr>
+        <w:t>chép từng kí tự nội dung từ file nguồn qua file đích.</w:t>
+      </w:r>
     </w:p>
     <w:p>
       <w:pPr>
@@ -4754,7 +4687,7 @@
           <w:szCs w:val="32"/>
         </w:rPr>
       </w:pPr>
-      <w:bookmarkStart w:id="7" w:name="_Toc55056368"/>
+      <w:bookmarkStart w:id="7" w:name="_Toc55116790"/>
       <w:r>
         <w:rPr>
           <w:noProof/>
@@ -4850,63 +4783,13 @@
           <w:bCs/>
         </w:rPr>
       </w:pPr>
-      <w:proofErr w:type="spellStart"/>
       <w:r>
         <w:rPr>
           <w:b/>
           <w:bCs/>
         </w:rPr>
-        <w:t>Tái</w:t>
-      </w:r>
-      <w:proofErr w:type="spellEnd"/>
-      <w:r>
-        <w:rPr>
-          <w:b/>
-          <w:bCs/>
-        </w:rPr>
-        <w:t xml:space="preserve"> </w:t>
-      </w:r>
-      <w:proofErr w:type="spellStart"/>
-      <w:r>
-        <w:rPr>
-          <w:b/>
-          <w:bCs/>
-        </w:rPr>
-        <w:t>cấu</w:t>
-      </w:r>
-      <w:proofErr w:type="spellEnd"/>
-      <w:r>
-        <w:rPr>
-          <w:b/>
-          <w:bCs/>
-        </w:rPr>
-        <w:t xml:space="preserve"> </w:t>
-      </w:r>
-      <w:proofErr w:type="spellStart"/>
-      <w:r>
-        <w:rPr>
-          <w:b/>
-          <w:bCs/>
-        </w:rPr>
-        <w:t>trúc</w:t>
-      </w:r>
-      <w:proofErr w:type="spellEnd"/>
-      <w:r>
-        <w:rPr>
-          <w:b/>
-          <w:bCs/>
-        </w:rPr>
-        <w:t xml:space="preserve"> </w:t>
-      </w:r>
-      <w:proofErr w:type="spellStart"/>
-      <w:r>
-        <w:rPr>
-          <w:b/>
-          <w:bCs/>
-        </w:rPr>
-        <w:t>FileSystem</w:t>
-      </w:r>
-      <w:proofErr w:type="spellEnd"/>
+        <w:t>Tái cấu trúc FileSystem</w:t>
+      </w:r>
     </w:p>
     <w:p>
       <w:pPr>
@@ -4931,63 +4814,13 @@
           <w:bCs/>
         </w:rPr>
       </w:pPr>
-      <w:proofErr w:type="spellStart"/>
       <w:r>
         <w:rPr>
           <w:b/>
           <w:bCs/>
         </w:rPr>
-        <w:t>Tái</w:t>
-      </w:r>
-      <w:proofErr w:type="spellEnd"/>
-      <w:r>
-        <w:rPr>
-          <w:b/>
-          <w:bCs/>
-        </w:rPr>
-        <w:t xml:space="preserve"> </w:t>
-      </w:r>
-      <w:proofErr w:type="spellStart"/>
-      <w:r>
-        <w:rPr>
-          <w:b/>
-          <w:bCs/>
-        </w:rPr>
-        <w:t>cấu</w:t>
-      </w:r>
-      <w:proofErr w:type="spellEnd"/>
-      <w:r>
-        <w:rPr>
-          <w:b/>
-          <w:bCs/>
-        </w:rPr>
-        <w:t xml:space="preserve"> </w:t>
-      </w:r>
-      <w:proofErr w:type="spellStart"/>
-      <w:r>
-        <w:rPr>
-          <w:b/>
-          <w:bCs/>
-        </w:rPr>
-        <w:t>trúc</w:t>
-      </w:r>
-      <w:proofErr w:type="spellEnd"/>
-      <w:r>
-        <w:rPr>
-          <w:b/>
-          <w:bCs/>
-        </w:rPr>
-        <w:t xml:space="preserve"> </w:t>
-      </w:r>
-      <w:proofErr w:type="spellStart"/>
-      <w:r>
-        <w:rPr>
-          <w:b/>
-          <w:bCs/>
-        </w:rPr>
-        <w:t>OpenFile</w:t>
-      </w:r>
-      <w:proofErr w:type="spellEnd"/>
+        <w:t>Tái cấu trúc OpenFile</w:t>
+      </w:r>
     </w:p>
     <w:p>
       <w:pPr>
@@ -5031,14 +4864,13 @@
     <w:p>
       <w:pPr>
         <w:pStyle w:val="ListParagraph"/>
-        <w:ind w:hanging="360"/>
+        <w:ind w:firstLine="0"/>
         <w:rPr>
           <w:b/>
           <w:bCs/>
           <w:noProof/>
           <w:sz w:val="28"/>
           <w:szCs w:val="24"/>
-          <w:lang w:val="vi-VN"/>
         </w:rPr>
       </w:pPr>
     </w:p>
@@ -5111,7 +4943,6 @@
           <w:szCs w:val="24"/>
           <w:lang w:val="vi-VN"/>
         </w:rPr>
-        <w:lastRenderedPageBreak/>
         <w:t>Xây dựng system call Close</w:t>
       </w:r>
     </w:p>
@@ -5290,6 +5121,79 @@
     <w:p>
       <w:pPr>
         <w:pStyle w:val="ListParagraph"/>
+        <w:ind w:firstLine="0"/>
+        <w:jc w:val="both"/>
+        <w:rPr>
+          <w:noProof/>
+          <w:szCs w:val="26"/>
+        </w:rPr>
+      </w:pPr>
+      <w:r>
+        <w:rPr>
+          <w:noProof/>
+          <w:szCs w:val="26"/>
+        </w:rPr>
+        <w:t>Chương trình echo sẽ xuất lại chuỗi kí tự mà người dùng nhập từ console</w:t>
+      </w:r>
+      <w:r>
+        <w:rPr>
+          <w:noProof/>
+          <w:szCs w:val="26"/>
+        </w:rPr>
+        <w:t>.</w:t>
+      </w:r>
+    </w:p>
+    <w:p>
+      <w:pPr>
+        <w:pStyle w:val="ListParagraph"/>
+        <w:ind w:firstLine="0"/>
+        <w:jc w:val="both"/>
+        <w:rPr>
+          <w:noProof/>
+          <w:szCs w:val="26"/>
+        </w:rPr>
+      </w:pPr>
+      <w:bookmarkStart w:id="8" w:name="_Hlk55118339"/>
+      <w:r>
+        <w:rPr>
+          <w:noProof/>
+          <w:szCs w:val="26"/>
+        </w:rPr>
+        <w:t xml:space="preserve">Gọi </w:t>
+      </w:r>
+      <w:r>
+        <w:rPr>
+          <w:noProof/>
+          <w:szCs w:val="26"/>
+        </w:rPr>
+        <w:t>system call</w:t>
+      </w:r>
+      <w:r>
+        <w:rPr>
+          <w:noProof/>
+          <w:szCs w:val="26"/>
+        </w:rPr>
+        <w:t xml:space="preserve"> Read với 3 tham số là địa chỉ buffer, số kí tự tối đa và OpenFileID (Trong trường hợp này là stdin, được define là 0) để đọc chuỗi người dùng nhập từ console.</w:t>
+      </w:r>
+      <w:bookmarkEnd w:id="8"/>
+      <w:r>
+        <w:rPr>
+          <w:noProof/>
+          <w:szCs w:val="26"/>
+        </w:rPr>
+        <w:t xml:space="preserve"> Nếu hàm Read đọc được thành công thì nó sẽ trả về độ dài chuỗi thực sự đọc được vào biến length. Nếu length khác -1 và khác -2 (Trường hợp file lỗi hoặc EOF), tức là đọc được chuỗi từ stdin thành công, </w:t>
+      </w:r>
+      <w:r>
+        <w:rPr>
+          <w:noProof/>
+          <w:szCs w:val="26"/>
+        </w:rPr>
+        <w:t>system call Write sẽ được gọi với 3 tham số là địa chỉ buffer, số kí tự của chuỗi đọc được và OpenFileID (Trong trường hợp này là stdout, được define là 1) để xuất chuỗi đọc được ra console.</w:t>
+      </w:r>
+    </w:p>
+    <w:p>
+      <w:pPr>
+        <w:pStyle w:val="ListParagraph"/>
         <w:ind w:hanging="360"/>
         <w:rPr>
           <w:b/>
@@ -5333,14 +5237,74 @@
     <w:p>
       <w:pPr>
         <w:pStyle w:val="ListParagraph"/>
-        <w:ind w:hanging="360"/>
-        <w:rPr>
-          <w:b/>
-          <w:bCs/>
-          <w:noProof/>
-          <w:sz w:val="28"/>
-          <w:szCs w:val="24"/>
-          <w:lang w:val="vi-VN"/>
+        <w:ind w:firstLine="0"/>
+        <w:rPr>
+          <w:noProof/>
+          <w:szCs w:val="26"/>
+        </w:rPr>
+      </w:pPr>
+      <w:bookmarkStart w:id="9" w:name="_Hlk55119053"/>
+      <w:r>
+        <w:rPr>
+          <w:noProof/>
+          <w:szCs w:val="26"/>
+        </w:rPr>
+        <w:t>Chương trình cat sẽ hiển thị nội dung file với filename được nhập từ console.</w:t>
+      </w:r>
+    </w:p>
+    <w:p>
+      <w:pPr>
+        <w:pStyle w:val="ListParagraph"/>
+        <w:ind w:firstLine="0"/>
+        <w:rPr>
+          <w:noProof/>
+          <w:szCs w:val="26"/>
+        </w:rPr>
+      </w:pPr>
+      <w:r>
+        <w:rPr>
+          <w:noProof/>
+          <w:szCs w:val="26"/>
+        </w:rPr>
+        <w:t xml:space="preserve">Gọi system call Read để đọc </w:t>
+      </w:r>
+      <w:r>
+        <w:rPr>
+          <w:noProof/>
+          <w:szCs w:val="26"/>
+        </w:rPr>
+        <w:t>tên file</w:t>
+      </w:r>
+      <w:r>
+        <w:rPr>
+          <w:noProof/>
+          <w:szCs w:val="26"/>
+        </w:rPr>
+        <w:t xml:space="preserve"> người dùng nhập từ console.</w:t>
+      </w:r>
+      <w:r>
+        <w:rPr>
+          <w:noProof/>
+          <w:szCs w:val="26"/>
+        </w:rPr>
+        <w:t xml:space="preserve"> System call Open được gọi để mở file </w:t>
+      </w:r>
+      <w:r>
+        <w:rPr>
+          <w:noProof/>
+          <w:szCs w:val="26"/>
+        </w:rPr>
+        <w:t>vừa nhập, nếu mở file thành công thì sẽ dùng system call Seek để dịch con trỏ file về cuối file để lấy kích thước nội dung file và chuyển con trỏ file về đầu file để tiến hành đọc và xuất ra stdout từng kí tự thông qua system call Read và Write (Từ đầu đến hết kích thước file). Sau khi xuất hết nội dung file thì đóng file bằng system call Close.  Nếu mở file không thành công sẽ thông báo cho người dùng.</w:t>
+      </w:r>
+    </w:p>
+    <w:bookmarkEnd w:id="9"/>
+    <w:p>
+      <w:pPr>
+        <w:pStyle w:val="ListParagraph"/>
+        <w:ind w:left="0" w:firstLine="720"/>
+        <w:rPr>
+          <w:noProof/>
+          <w:szCs w:val="26"/>
         </w:rPr>
       </w:pPr>
     </w:p>
@@ -5376,6 +5340,63 @@
     <w:p>
       <w:pPr>
         <w:pStyle w:val="ListParagraph"/>
+        <w:ind w:firstLine="0"/>
+        <w:rPr>
+          <w:noProof/>
+          <w:szCs w:val="26"/>
+        </w:rPr>
+      </w:pPr>
+      <w:r>
+        <w:rPr>
+          <w:noProof/>
+          <w:szCs w:val="26"/>
+          <w:lang w:val="vi-VN"/>
+        </w:rPr>
+        <w:t xml:space="preserve">Chương trình </w:t>
+      </w:r>
+      <w:r>
+        <w:rPr>
+          <w:noProof/>
+          <w:szCs w:val="26"/>
+        </w:rPr>
+        <w:t>copy nhận tên file nguồn và tên file đích để thực hiện copy nội dung từ file nguồn sang file đích.</w:t>
+      </w:r>
+    </w:p>
+    <w:p>
+      <w:pPr>
+        <w:pStyle w:val="ListParagraph"/>
+        <w:ind w:firstLine="0"/>
+        <w:rPr>
+          <w:noProof/>
+          <w:szCs w:val="26"/>
+        </w:rPr>
+      </w:pPr>
+      <w:r>
+        <w:rPr>
+          <w:noProof/>
+          <w:szCs w:val="26"/>
+        </w:rPr>
+        <w:t xml:space="preserve">Gọi system call Read 2 lần để đọc 2 tên file nguồn và đích. Tiếp theo gọi system call Open với type = 0 để mở file nguồn, nếu mở file nguồn thành công thì mở file đích </w:t>
+      </w:r>
+      <w:r>
+        <w:rPr>
+          <w:noProof/>
+          <w:szCs w:val="26"/>
+        </w:rPr>
+        <w:lastRenderedPageBreak/>
+        <w:t>(type = 1). OpenFileID của file nguồn và file đích phải khác nhau. Nếu mở cả 2 file thành công thì tiến hành dịch con trỏ đến cuối file nguồn bằng system call Seek để lấy kích thước nội dung file nguồn và sau đó dịch cả con trỏ file nguồn và file đích về đầu file rồi dùng system call Read để đọc từng kí tự file nguồn, Write để chép từng kí tự đọc được sang file đích cho đến khi hết nội dung file nguồn. Sau khi copy xong nội dung thì đóng cả 2 file</w:t>
+      </w:r>
+      <w:r>
+        <w:rPr>
+          <w:noProof/>
+          <w:szCs w:val="26"/>
+        </w:rPr>
+        <w:t xml:space="preserve"> bằng system call Close. Nếu ở bước tạo file đích xảy ra lỗi thì sẽ thông báo và đóng file nguồn.</w:t>
+      </w:r>
+    </w:p>
+    <w:p>
+      <w:pPr>
+        <w:pStyle w:val="ListParagraph"/>
         <w:ind w:left="1065" w:firstLine="0"/>
       </w:pPr>
     </w:p>
@@ -5394,7 +5415,7 @@
           <w:lang w:val="vi-VN"/>
         </w:rPr>
       </w:pPr>
-      <w:bookmarkStart w:id="8" w:name="_Toc55056369"/>
+      <w:bookmarkStart w:id="10" w:name="_Toc55116791"/>
       <w:r>
         <w:rPr>
           <w:noProof/>
@@ -5404,7 +5425,7 @@
         </w:rPr>
         <w:t>Kiểm thử</w:t>
       </w:r>
-      <w:bookmarkEnd w:id="8"/>
+      <w:bookmarkEnd w:id="10"/>
     </w:p>
     <w:p>
       <w:pPr>
@@ -5457,7 +5478,6 @@
           <w:szCs w:val="28"/>
         </w:rPr>
       </w:pPr>
-      <w:proofErr w:type="spellStart"/>
       <w:r>
         <w:rPr>
           <w:b/>
@@ -5465,57 +5485,7 @@
           <w:sz w:val="28"/>
           <w:szCs w:val="28"/>
         </w:rPr>
-        <w:t>Nhập</w:t>
-      </w:r>
-      <w:proofErr w:type="spellEnd"/>
-      <w:r>
-        <w:rPr>
-          <w:b/>
-          <w:bCs/>
-          <w:sz w:val="28"/>
-          <w:szCs w:val="28"/>
-        </w:rPr>
-        <w:t>/</w:t>
-      </w:r>
-      <w:proofErr w:type="spellStart"/>
-      <w:r>
-        <w:rPr>
-          <w:b/>
-          <w:bCs/>
-          <w:sz w:val="28"/>
-          <w:szCs w:val="28"/>
-        </w:rPr>
-        <w:t>xuất</w:t>
-      </w:r>
-      <w:proofErr w:type="spellEnd"/>
-      <w:r>
-        <w:rPr>
-          <w:b/>
-          <w:bCs/>
-          <w:sz w:val="28"/>
-          <w:szCs w:val="28"/>
-        </w:rPr>
-        <w:t xml:space="preserve"> </w:t>
-      </w:r>
-      <w:proofErr w:type="spellStart"/>
-      <w:r>
-        <w:rPr>
-          <w:b/>
-          <w:bCs/>
-          <w:sz w:val="28"/>
-          <w:szCs w:val="28"/>
-        </w:rPr>
-        <w:t>từ</w:t>
-      </w:r>
-      <w:proofErr w:type="spellEnd"/>
-      <w:r>
-        <w:rPr>
-          <w:b/>
-          <w:bCs/>
-          <w:sz w:val="28"/>
-          <w:szCs w:val="28"/>
-        </w:rPr>
-        <w:t xml:space="preserve"> consol</w:t>
+        <w:t>Nhập/xuất từ consol</w:t>
       </w:r>
       <w:r>
         <w:rPr>
@@ -5677,7 +5647,7 @@
         <w:lastRenderedPageBreak/>
         <w:t xml:space="preserve"> </w:t>
       </w:r>
-      <w:bookmarkStart w:id="9" w:name="_Toc55056370"/>
+      <w:bookmarkStart w:id="11" w:name="_Toc55116792"/>
       <w:r>
         <w:rPr>
           <w:noProof/>
@@ -5685,7 +5655,7 @@
         </w:rPr>
         <w:t>TỔNG KẾT</w:t>
       </w:r>
-      <w:bookmarkEnd w:id="9"/>
+      <w:bookmarkEnd w:id="11"/>
     </w:p>
     <w:p>
       <w:pPr>
@@ -5704,7 +5674,7 @@
           <w:lang w:val="vi-VN"/>
         </w:rPr>
       </w:pPr>
-      <w:bookmarkStart w:id="10" w:name="_Toc55056371"/>
+      <w:bookmarkStart w:id="12" w:name="_Toc55116793"/>
       <w:r>
         <w:rPr>
           <w:noProof/>
@@ -5714,7 +5684,7 @@
         </w:rPr>
         <w:t>Đánh giá đồ án</w:t>
       </w:r>
-      <w:bookmarkEnd w:id="10"/>
+      <w:bookmarkEnd w:id="12"/>
       <w:r>
         <w:rPr>
           <w:noProof/>
@@ -5741,7 +5711,7 @@
           <w:lang w:val="vi-VN"/>
         </w:rPr>
       </w:pPr>
-      <w:bookmarkStart w:id="11" w:name="_Toc55056372"/>
+      <w:bookmarkStart w:id="13" w:name="_Toc55116794"/>
       <w:r>
         <w:rPr>
           <w:noProof/>
@@ -5751,7 +5721,7 @@
         </w:rPr>
         <w:t>Mức độ hoàn thành của các thành viên</w:t>
       </w:r>
-      <w:bookmarkEnd w:id="11"/>
+      <w:bookmarkEnd w:id="13"/>
       <w:r>
         <w:rPr>
           <w:noProof/>
@@ -6116,7 +6086,7 @@
           <w:lang w:val="vi-VN"/>
         </w:rPr>
       </w:pPr>
-      <w:bookmarkStart w:id="12" w:name="_Toc55056373"/>
+      <w:bookmarkStart w:id="14" w:name="_Toc55116795"/>
       <w:r>
         <w:rPr>
           <w:noProof/>
@@ -6126,7 +6096,7 @@
         </w:rPr>
         <w:t>Mức độ hoàn thành đồ án:</w:t>
       </w:r>
-      <w:bookmarkEnd w:id="12"/>
+      <w:bookmarkEnd w:id="14"/>
       <w:r>
         <w:rPr>
           <w:noProof/>
@@ -6182,7 +6152,7 @@
           <w:lang w:val="vi-VN"/>
         </w:rPr>
       </w:pPr>
-      <w:bookmarkStart w:id="13" w:name="_Toc55056374"/>
+      <w:bookmarkStart w:id="15" w:name="_Toc55116796"/>
       <w:r>
         <w:rPr>
           <w:noProof/>
@@ -6192,7 +6162,7 @@
         </w:rPr>
         <w:t>Nguồn tham khảo</w:t>
       </w:r>
-      <w:bookmarkEnd w:id="13"/>
+      <w:bookmarkEnd w:id="15"/>
       <w:r>
         <w:rPr>
           <w:noProof/>
@@ -7082,6 +7052,118 @@
     </w:lvl>
   </w:abstractNum>
   <w:abstractNum w:abstractNumId="4" w15:restartNumberingAfterBreak="0">
+    <w:nsid w:val="172F1F14"/>
+    <w:multiLevelType w:val="hybridMultilevel"/>
+    <w:tmpl w:val="3CE0AEC8"/>
+    <w:lvl w:ilvl="0" w:tplc="D7B84DB2">
+      <w:numFmt w:val="bullet"/>
+      <w:lvlText w:val="-"/>
+      <w:lvlJc w:val="left"/>
+      <w:pPr>
+        <w:ind w:left="720" w:hanging="360"/>
+      </w:pPr>
+      <w:rPr>
+        <w:rFonts w:ascii="Times New Roman" w:eastAsia="Times New Roman" w:hAnsi="Times New Roman" w:cs="Times New Roman" w:hint="default"/>
+      </w:rPr>
+    </w:lvl>
+    <w:lvl w:ilvl="1" w:tplc="042A0003" w:tentative="1">
+      <w:start w:val="1"/>
+      <w:numFmt w:val="bullet"/>
+      <w:lvlText w:val="o"/>
+      <w:lvlJc w:val="left"/>
+      <w:pPr>
+        <w:ind w:left="1440" w:hanging="360"/>
+      </w:pPr>
+      <w:rPr>
+        <w:rFonts w:ascii="Courier New" w:hAnsi="Courier New" w:cs="Courier New" w:hint="default"/>
+      </w:rPr>
+    </w:lvl>
+    <w:lvl w:ilvl="2" w:tplc="042A0005" w:tentative="1">
+      <w:start w:val="1"/>
+      <w:numFmt w:val="bullet"/>
+      <w:lvlText w:val=""/>
+      <w:lvlJc w:val="left"/>
+      <w:pPr>
+        <w:ind w:left="2160" w:hanging="360"/>
+      </w:pPr>
+      <w:rPr>
+        <w:rFonts w:ascii="Wingdings" w:hAnsi="Wingdings" w:hint="default"/>
+      </w:rPr>
+    </w:lvl>
+    <w:lvl w:ilvl="3" w:tplc="042A0001" w:tentative="1">
+      <w:start w:val="1"/>
+      <w:numFmt w:val="bullet"/>
+      <w:lvlText w:val=""/>
+      <w:lvlJc w:val="left"/>
+      <w:pPr>
+        <w:ind w:left="2880" w:hanging="360"/>
+      </w:pPr>
+      <w:rPr>
+        <w:rFonts w:ascii="Symbol" w:hAnsi="Symbol" w:hint="default"/>
+      </w:rPr>
+    </w:lvl>
+    <w:lvl w:ilvl="4" w:tplc="042A0003" w:tentative="1">
+      <w:start w:val="1"/>
+      <w:numFmt w:val="bullet"/>
+      <w:lvlText w:val="o"/>
+      <w:lvlJc w:val="left"/>
+      <w:pPr>
+        <w:ind w:left="3600" w:hanging="360"/>
+      </w:pPr>
+      <w:rPr>
+        <w:rFonts w:ascii="Courier New" w:hAnsi="Courier New" w:cs="Courier New" w:hint="default"/>
+      </w:rPr>
+    </w:lvl>
+    <w:lvl w:ilvl="5" w:tplc="042A0005" w:tentative="1">
+      <w:start w:val="1"/>
+      <w:numFmt w:val="bullet"/>
+      <w:lvlText w:val=""/>
+      <w:lvlJc w:val="left"/>
+      <w:pPr>
+        <w:ind w:left="4320" w:hanging="360"/>
+      </w:pPr>
+      <w:rPr>
+        <w:rFonts w:ascii="Wingdings" w:hAnsi="Wingdings" w:hint="default"/>
+      </w:rPr>
+    </w:lvl>
+    <w:lvl w:ilvl="6" w:tplc="042A0001" w:tentative="1">
+      <w:start w:val="1"/>
+      <w:numFmt w:val="bullet"/>
+      <w:lvlText w:val=""/>
+      <w:lvlJc w:val="left"/>
+      <w:pPr>
+        <w:ind w:left="5040" w:hanging="360"/>
+      </w:pPr>
+      <w:rPr>
+        <w:rFonts w:ascii="Symbol" w:hAnsi="Symbol" w:hint="default"/>
+      </w:rPr>
+    </w:lvl>
+    <w:lvl w:ilvl="7" w:tplc="042A0003" w:tentative="1">
+      <w:start w:val="1"/>
+      <w:numFmt w:val="bullet"/>
+      <w:lvlText w:val="o"/>
+      <w:lvlJc w:val="left"/>
+      <w:pPr>
+        <w:ind w:left="5760" w:hanging="360"/>
+      </w:pPr>
+      <w:rPr>
+        <w:rFonts w:ascii="Courier New" w:hAnsi="Courier New" w:cs="Courier New" w:hint="default"/>
+      </w:rPr>
+    </w:lvl>
+    <w:lvl w:ilvl="8" w:tplc="042A0005" w:tentative="1">
+      <w:start w:val="1"/>
+      <w:numFmt w:val="bullet"/>
+      <w:lvlText w:val=""/>
+      <w:lvlJc w:val="left"/>
+      <w:pPr>
+        <w:ind w:left="6480" w:hanging="360"/>
+      </w:pPr>
+      <w:rPr>
+        <w:rFonts w:ascii="Wingdings" w:hAnsi="Wingdings" w:hint="default"/>
+      </w:rPr>
+    </w:lvl>
+  </w:abstractNum>
+  <w:abstractNum w:abstractNumId="5" w15:restartNumberingAfterBreak="0">
     <w:nsid w:val="17363A1F"/>
     <w:multiLevelType w:val="hybridMultilevel"/>
     <w:tmpl w:val="CA00F3CC"/>
@@ -7196,7 +7278,7 @@
       </w:rPr>
     </w:lvl>
   </w:abstractNum>
-  <w:abstractNum w:abstractNumId="5" w15:restartNumberingAfterBreak="0">
+  <w:abstractNum w:abstractNumId="6" w15:restartNumberingAfterBreak="0">
     <w:nsid w:val="1E5F5DC1"/>
     <w:multiLevelType w:val="multilevel"/>
     <w:tmpl w:val="19BA7D7C"/>
@@ -7307,7 +7389,7 @@
       </w:rPr>
     </w:lvl>
   </w:abstractNum>
-  <w:abstractNum w:abstractNumId="6" w15:restartNumberingAfterBreak="0">
+  <w:abstractNum w:abstractNumId="7" w15:restartNumberingAfterBreak="0">
     <w:nsid w:val="1FF93E4C"/>
     <w:multiLevelType w:val="hybridMultilevel"/>
     <w:tmpl w:val="480A0F82"/>
@@ -7398,7 +7480,7 @@
       </w:pPr>
     </w:lvl>
   </w:abstractNum>
-  <w:abstractNum w:abstractNumId="7" w15:restartNumberingAfterBreak="0">
+  <w:abstractNum w:abstractNumId="8" w15:restartNumberingAfterBreak="0">
     <w:nsid w:val="2B5B7651"/>
     <w:multiLevelType w:val="hybridMultilevel"/>
     <w:tmpl w:val="785CF58E"/>
@@ -7511,7 +7593,119 @@
       </w:rPr>
     </w:lvl>
   </w:abstractNum>
-  <w:abstractNum w:abstractNumId="8" w15:restartNumberingAfterBreak="0">
+  <w:abstractNum w:abstractNumId="9" w15:restartNumberingAfterBreak="0">
+    <w:nsid w:val="2CD103D5"/>
+    <w:multiLevelType w:val="hybridMultilevel"/>
+    <w:tmpl w:val="BE3A4722"/>
+    <w:lvl w:ilvl="0" w:tplc="AE4AF020">
+      <w:numFmt w:val="bullet"/>
+      <w:lvlText w:val="-"/>
+      <w:lvlJc w:val="left"/>
+      <w:pPr>
+        <w:ind w:left="720" w:hanging="360"/>
+      </w:pPr>
+      <w:rPr>
+        <w:rFonts w:ascii="Times New Roman" w:eastAsia="Times New Roman" w:hAnsi="Times New Roman" w:cs="Times New Roman" w:hint="default"/>
+      </w:rPr>
+    </w:lvl>
+    <w:lvl w:ilvl="1" w:tplc="042A0003" w:tentative="1">
+      <w:start w:val="1"/>
+      <w:numFmt w:val="bullet"/>
+      <w:lvlText w:val="o"/>
+      <w:lvlJc w:val="left"/>
+      <w:pPr>
+        <w:ind w:left="1440" w:hanging="360"/>
+      </w:pPr>
+      <w:rPr>
+        <w:rFonts w:ascii="Courier New" w:hAnsi="Courier New" w:cs="Courier New" w:hint="default"/>
+      </w:rPr>
+    </w:lvl>
+    <w:lvl w:ilvl="2" w:tplc="042A0005" w:tentative="1">
+      <w:start w:val="1"/>
+      <w:numFmt w:val="bullet"/>
+      <w:lvlText w:val=""/>
+      <w:lvlJc w:val="left"/>
+      <w:pPr>
+        <w:ind w:left="2160" w:hanging="360"/>
+      </w:pPr>
+      <w:rPr>
+        <w:rFonts w:ascii="Wingdings" w:hAnsi="Wingdings" w:hint="default"/>
+      </w:rPr>
+    </w:lvl>
+    <w:lvl w:ilvl="3" w:tplc="042A0001" w:tentative="1">
+      <w:start w:val="1"/>
+      <w:numFmt w:val="bullet"/>
+      <w:lvlText w:val=""/>
+      <w:lvlJc w:val="left"/>
+      <w:pPr>
+        <w:ind w:left="2880" w:hanging="360"/>
+      </w:pPr>
+      <w:rPr>
+        <w:rFonts w:ascii="Symbol" w:hAnsi="Symbol" w:hint="default"/>
+      </w:rPr>
+    </w:lvl>
+    <w:lvl w:ilvl="4" w:tplc="042A0003" w:tentative="1">
+      <w:start w:val="1"/>
+      <w:numFmt w:val="bullet"/>
+      <w:lvlText w:val="o"/>
+      <w:lvlJc w:val="left"/>
+      <w:pPr>
+        <w:ind w:left="3600" w:hanging="360"/>
+      </w:pPr>
+      <w:rPr>
+        <w:rFonts w:ascii="Courier New" w:hAnsi="Courier New" w:cs="Courier New" w:hint="default"/>
+      </w:rPr>
+    </w:lvl>
+    <w:lvl w:ilvl="5" w:tplc="042A0005" w:tentative="1">
+      <w:start w:val="1"/>
+      <w:numFmt w:val="bullet"/>
+      <w:lvlText w:val=""/>
+      <w:lvlJc w:val="left"/>
+      <w:pPr>
+        <w:ind w:left="4320" w:hanging="360"/>
+      </w:pPr>
+      <w:rPr>
+        <w:rFonts w:ascii="Wingdings" w:hAnsi="Wingdings" w:hint="default"/>
+      </w:rPr>
+    </w:lvl>
+    <w:lvl w:ilvl="6" w:tplc="042A0001" w:tentative="1">
+      <w:start w:val="1"/>
+      <w:numFmt w:val="bullet"/>
+      <w:lvlText w:val=""/>
+      <w:lvlJc w:val="left"/>
+      <w:pPr>
+        <w:ind w:left="5040" w:hanging="360"/>
+      </w:pPr>
+      <w:rPr>
+        <w:rFonts w:ascii="Symbol" w:hAnsi="Symbol" w:hint="default"/>
+      </w:rPr>
+    </w:lvl>
+    <w:lvl w:ilvl="7" w:tplc="042A0003" w:tentative="1">
+      <w:start w:val="1"/>
+      <w:numFmt w:val="bullet"/>
+      <w:lvlText w:val="o"/>
+      <w:lvlJc w:val="left"/>
+      <w:pPr>
+        <w:ind w:left="5760" w:hanging="360"/>
+      </w:pPr>
+      <w:rPr>
+        <w:rFonts w:ascii="Courier New" w:hAnsi="Courier New" w:cs="Courier New" w:hint="default"/>
+      </w:rPr>
+    </w:lvl>
+    <w:lvl w:ilvl="8" w:tplc="042A0005" w:tentative="1">
+      <w:start w:val="1"/>
+      <w:numFmt w:val="bullet"/>
+      <w:lvlText w:val=""/>
+      <w:lvlJc w:val="left"/>
+      <w:pPr>
+        <w:ind w:left="6480" w:hanging="360"/>
+      </w:pPr>
+      <w:rPr>
+        <w:rFonts w:ascii="Wingdings" w:hAnsi="Wingdings" w:hint="default"/>
+      </w:rPr>
+    </w:lvl>
+  </w:abstractNum>
+  <w:abstractNum w:abstractNumId="10" w15:restartNumberingAfterBreak="0">
     <w:nsid w:val="2F017FAF"/>
     <w:multiLevelType w:val="multilevel"/>
     <w:tmpl w:val="6700CCBC"/>
@@ -7597,7 +7791,7 @@
       </w:pPr>
     </w:lvl>
   </w:abstractNum>
-  <w:abstractNum w:abstractNumId="9" w15:restartNumberingAfterBreak="0">
+  <w:abstractNum w:abstractNumId="11" w15:restartNumberingAfterBreak="0">
     <w:nsid w:val="338416CF"/>
     <w:multiLevelType w:val="multilevel"/>
     <w:tmpl w:val="89A61B8C"/>
@@ -7683,7 +7877,7 @@
       </w:pPr>
     </w:lvl>
   </w:abstractNum>
-  <w:abstractNum w:abstractNumId="10" w15:restartNumberingAfterBreak="0">
+  <w:abstractNum w:abstractNumId="12" w15:restartNumberingAfterBreak="0">
     <w:nsid w:val="359E326A"/>
     <w:multiLevelType w:val="multilevel"/>
     <w:tmpl w:val="873A3270"/>
@@ -7796,7 +7990,7 @@
       </w:rPr>
     </w:lvl>
   </w:abstractNum>
-  <w:abstractNum w:abstractNumId="11" w15:restartNumberingAfterBreak="0">
+  <w:abstractNum w:abstractNumId="13" w15:restartNumberingAfterBreak="0">
     <w:nsid w:val="372D6C7E"/>
     <w:multiLevelType w:val="multilevel"/>
     <w:tmpl w:val="B3E83F62"/>
@@ -7891,7 +8085,7 @@
       </w:pPr>
     </w:lvl>
   </w:abstractNum>
-  <w:abstractNum w:abstractNumId="12" w15:restartNumberingAfterBreak="0">
+  <w:abstractNum w:abstractNumId="14" w15:restartNumberingAfterBreak="0">
     <w:nsid w:val="3AF33405"/>
     <w:multiLevelType w:val="multilevel"/>
     <w:tmpl w:val="B27A9AC8"/>
@@ -8094,7 +8288,119 @@
       </w:rPr>
     </w:lvl>
   </w:abstractNum>
-  <w:abstractNum w:abstractNumId="13" w15:restartNumberingAfterBreak="0">
+  <w:abstractNum w:abstractNumId="15" w15:restartNumberingAfterBreak="0">
+    <w:nsid w:val="3CFA75B7"/>
+    <w:multiLevelType w:val="hybridMultilevel"/>
+    <w:tmpl w:val="A566E48A"/>
+    <w:lvl w:ilvl="0" w:tplc="62D85726">
+      <w:numFmt w:val="bullet"/>
+      <w:lvlText w:val="-"/>
+      <w:lvlJc w:val="left"/>
+      <w:pPr>
+        <w:ind w:left="720" w:hanging="360"/>
+      </w:pPr>
+      <w:rPr>
+        <w:rFonts w:ascii="Times New Roman" w:eastAsia="Times New Roman" w:hAnsi="Times New Roman" w:cs="Times New Roman" w:hint="default"/>
+      </w:rPr>
+    </w:lvl>
+    <w:lvl w:ilvl="1" w:tplc="042A0003" w:tentative="1">
+      <w:start w:val="1"/>
+      <w:numFmt w:val="bullet"/>
+      <w:lvlText w:val="o"/>
+      <w:lvlJc w:val="left"/>
+      <w:pPr>
+        <w:ind w:left="1440" w:hanging="360"/>
+      </w:pPr>
+      <w:rPr>
+        <w:rFonts w:ascii="Courier New" w:hAnsi="Courier New" w:cs="Courier New" w:hint="default"/>
+      </w:rPr>
+    </w:lvl>
+    <w:lvl w:ilvl="2" w:tplc="042A0005" w:tentative="1">
+      <w:start w:val="1"/>
+      <w:numFmt w:val="bullet"/>
+      <w:lvlText w:val=""/>
+      <w:lvlJc w:val="left"/>
+      <w:pPr>
+        <w:ind w:left="2160" w:hanging="360"/>
+      </w:pPr>
+      <w:rPr>
+        <w:rFonts w:ascii="Wingdings" w:hAnsi="Wingdings" w:hint="default"/>
+      </w:rPr>
+    </w:lvl>
+    <w:lvl w:ilvl="3" w:tplc="042A0001" w:tentative="1">
+      <w:start w:val="1"/>
+      <w:numFmt w:val="bullet"/>
+      <w:lvlText w:val=""/>
+      <w:lvlJc w:val="left"/>
+      <w:pPr>
+        <w:ind w:left="2880" w:hanging="360"/>
+      </w:pPr>
+      <w:rPr>
+        <w:rFonts w:ascii="Symbol" w:hAnsi="Symbol" w:hint="default"/>
+      </w:rPr>
+    </w:lvl>
+    <w:lvl w:ilvl="4" w:tplc="042A0003" w:tentative="1">
+      <w:start w:val="1"/>
+      <w:numFmt w:val="bullet"/>
+      <w:lvlText w:val="o"/>
+      <w:lvlJc w:val="left"/>
+      <w:pPr>
+        <w:ind w:left="3600" w:hanging="360"/>
+      </w:pPr>
+      <w:rPr>
+        <w:rFonts w:ascii="Courier New" w:hAnsi="Courier New" w:cs="Courier New" w:hint="default"/>
+      </w:rPr>
+    </w:lvl>
+    <w:lvl w:ilvl="5" w:tplc="042A0005" w:tentative="1">
+      <w:start w:val="1"/>
+      <w:numFmt w:val="bullet"/>
+      <w:lvlText w:val=""/>
+      <w:lvlJc w:val="left"/>
+      <w:pPr>
+        <w:ind w:left="4320" w:hanging="360"/>
+      </w:pPr>
+      <w:rPr>
+        <w:rFonts w:ascii="Wingdings" w:hAnsi="Wingdings" w:hint="default"/>
+      </w:rPr>
+    </w:lvl>
+    <w:lvl w:ilvl="6" w:tplc="042A0001" w:tentative="1">
+      <w:start w:val="1"/>
+      <w:numFmt w:val="bullet"/>
+      <w:lvlText w:val=""/>
+      <w:lvlJc w:val="left"/>
+      <w:pPr>
+        <w:ind w:left="5040" w:hanging="360"/>
+      </w:pPr>
+      <w:rPr>
+        <w:rFonts w:ascii="Symbol" w:hAnsi="Symbol" w:hint="default"/>
+      </w:rPr>
+    </w:lvl>
+    <w:lvl w:ilvl="7" w:tplc="042A0003" w:tentative="1">
+      <w:start w:val="1"/>
+      <w:numFmt w:val="bullet"/>
+      <w:lvlText w:val="o"/>
+      <w:lvlJc w:val="left"/>
+      <w:pPr>
+        <w:ind w:left="5760" w:hanging="360"/>
+      </w:pPr>
+      <w:rPr>
+        <w:rFonts w:ascii="Courier New" w:hAnsi="Courier New" w:cs="Courier New" w:hint="default"/>
+      </w:rPr>
+    </w:lvl>
+    <w:lvl w:ilvl="8" w:tplc="042A0005" w:tentative="1">
+      <w:start w:val="1"/>
+      <w:numFmt w:val="bullet"/>
+      <w:lvlText w:val=""/>
+      <w:lvlJc w:val="left"/>
+      <w:pPr>
+        <w:ind w:left="6480" w:hanging="360"/>
+      </w:pPr>
+      <w:rPr>
+        <w:rFonts w:ascii="Wingdings" w:hAnsi="Wingdings" w:hint="default"/>
+      </w:rPr>
+    </w:lvl>
+  </w:abstractNum>
+  <w:abstractNum w:abstractNumId="16" w15:restartNumberingAfterBreak="0">
     <w:nsid w:val="3DED5E65"/>
     <w:multiLevelType w:val="hybridMultilevel"/>
     <w:tmpl w:val="DF984790"/>
@@ -8207,7 +8513,7 @@
       </w:rPr>
     </w:lvl>
   </w:abstractNum>
-  <w:abstractNum w:abstractNumId="14" w15:restartNumberingAfterBreak="0">
+  <w:abstractNum w:abstractNumId="17" w15:restartNumberingAfterBreak="0">
     <w:nsid w:val="44535486"/>
     <w:multiLevelType w:val="hybridMultilevel"/>
     <w:tmpl w:val="A294AB38"/>
@@ -8296,7 +8602,123 @@
       </w:pPr>
     </w:lvl>
   </w:abstractNum>
-  <w:abstractNum w:abstractNumId="15" w15:restartNumberingAfterBreak="0">
+  <w:abstractNum w:abstractNumId="18" w15:restartNumberingAfterBreak="0">
+    <w:nsid w:val="448573A5"/>
+    <w:multiLevelType w:val="hybridMultilevel"/>
+    <w:tmpl w:val="FEBC25A2"/>
+    <w:lvl w:ilvl="0" w:tplc="10F61316">
+      <w:numFmt w:val="bullet"/>
+      <w:lvlText w:val="-"/>
+      <w:lvlJc w:val="left"/>
+      <w:pPr>
+        <w:ind w:left="720" w:hanging="360"/>
+      </w:pPr>
+      <w:rPr>
+        <w:rFonts w:ascii="Times New Roman" w:eastAsia="Times New Roman" w:hAnsi="Times New Roman" w:cs="Times New Roman" w:hint="default"/>
+        <w:b w:val="0"/>
+        <w:bCs/>
+        <w:sz w:val="26"/>
+        <w:szCs w:val="26"/>
+      </w:rPr>
+    </w:lvl>
+    <w:lvl w:ilvl="1" w:tplc="042A0003" w:tentative="1">
+      <w:start w:val="1"/>
+      <w:numFmt w:val="bullet"/>
+      <w:lvlText w:val="o"/>
+      <w:lvlJc w:val="left"/>
+      <w:pPr>
+        <w:ind w:left="1440" w:hanging="360"/>
+      </w:pPr>
+      <w:rPr>
+        <w:rFonts w:ascii="Courier New" w:hAnsi="Courier New" w:cs="Courier New" w:hint="default"/>
+      </w:rPr>
+    </w:lvl>
+    <w:lvl w:ilvl="2" w:tplc="042A0005" w:tentative="1">
+      <w:start w:val="1"/>
+      <w:numFmt w:val="bullet"/>
+      <w:lvlText w:val=""/>
+      <w:lvlJc w:val="left"/>
+      <w:pPr>
+        <w:ind w:left="2160" w:hanging="360"/>
+      </w:pPr>
+      <w:rPr>
+        <w:rFonts w:ascii="Wingdings" w:hAnsi="Wingdings" w:hint="default"/>
+      </w:rPr>
+    </w:lvl>
+    <w:lvl w:ilvl="3" w:tplc="042A0001" w:tentative="1">
+      <w:start w:val="1"/>
+      <w:numFmt w:val="bullet"/>
+      <w:lvlText w:val=""/>
+      <w:lvlJc w:val="left"/>
+      <w:pPr>
+        <w:ind w:left="2880" w:hanging="360"/>
+      </w:pPr>
+      <w:rPr>
+        <w:rFonts w:ascii="Symbol" w:hAnsi="Symbol" w:hint="default"/>
+      </w:rPr>
+    </w:lvl>
+    <w:lvl w:ilvl="4" w:tplc="042A0003" w:tentative="1">
+      <w:start w:val="1"/>
+      <w:numFmt w:val="bullet"/>
+      <w:lvlText w:val="o"/>
+      <w:lvlJc w:val="left"/>
+      <w:pPr>
+        <w:ind w:left="3600" w:hanging="360"/>
+      </w:pPr>
+      <w:rPr>
+        <w:rFonts w:ascii="Courier New" w:hAnsi="Courier New" w:cs="Courier New" w:hint="default"/>
+      </w:rPr>
+    </w:lvl>
+    <w:lvl w:ilvl="5" w:tplc="042A0005" w:tentative="1">
+      <w:start w:val="1"/>
+      <w:numFmt w:val="bullet"/>
+      <w:lvlText w:val=""/>
+      <w:lvlJc w:val="left"/>
+      <w:pPr>
+        <w:ind w:left="4320" w:hanging="360"/>
+      </w:pPr>
+      <w:rPr>
+        <w:rFonts w:ascii="Wingdings" w:hAnsi="Wingdings" w:hint="default"/>
+      </w:rPr>
+    </w:lvl>
+    <w:lvl w:ilvl="6" w:tplc="042A0001" w:tentative="1">
+      <w:start w:val="1"/>
+      <w:numFmt w:val="bullet"/>
+      <w:lvlText w:val=""/>
+      <w:lvlJc w:val="left"/>
+      <w:pPr>
+        <w:ind w:left="5040" w:hanging="360"/>
+      </w:pPr>
+      <w:rPr>
+        <w:rFonts w:ascii="Symbol" w:hAnsi="Symbol" w:hint="default"/>
+      </w:rPr>
+    </w:lvl>
+    <w:lvl w:ilvl="7" w:tplc="042A0003" w:tentative="1">
+      <w:start w:val="1"/>
+      <w:numFmt w:val="bullet"/>
+      <w:lvlText w:val="o"/>
+      <w:lvlJc w:val="left"/>
+      <w:pPr>
+        <w:ind w:left="5760" w:hanging="360"/>
+      </w:pPr>
+      <w:rPr>
+        <w:rFonts w:ascii="Courier New" w:hAnsi="Courier New" w:cs="Courier New" w:hint="default"/>
+      </w:rPr>
+    </w:lvl>
+    <w:lvl w:ilvl="8" w:tplc="042A0005" w:tentative="1">
+      <w:start w:val="1"/>
+      <w:numFmt w:val="bullet"/>
+      <w:lvlText w:val=""/>
+      <w:lvlJc w:val="left"/>
+      <w:pPr>
+        <w:ind w:left="6480" w:hanging="360"/>
+      </w:pPr>
+      <w:rPr>
+        <w:rFonts w:ascii="Wingdings" w:hAnsi="Wingdings" w:hint="default"/>
+      </w:rPr>
+    </w:lvl>
+  </w:abstractNum>
+  <w:abstractNum w:abstractNumId="19" w15:restartNumberingAfterBreak="0">
     <w:nsid w:val="516969E0"/>
     <w:multiLevelType w:val="hybridMultilevel"/>
     <w:tmpl w:val="B6103558"/>
@@ -8385,7 +8807,7 @@
       </w:pPr>
     </w:lvl>
   </w:abstractNum>
-  <w:abstractNum w:abstractNumId="16" w15:restartNumberingAfterBreak="0">
+  <w:abstractNum w:abstractNumId="20" w15:restartNumberingAfterBreak="0">
     <w:nsid w:val="59F31767"/>
     <w:multiLevelType w:val="hybridMultilevel"/>
     <w:tmpl w:val="184C84DA"/>
@@ -8474,7 +8896,7 @@
       </w:pPr>
     </w:lvl>
   </w:abstractNum>
-  <w:abstractNum w:abstractNumId="17" w15:restartNumberingAfterBreak="0">
+  <w:abstractNum w:abstractNumId="21" w15:restartNumberingAfterBreak="0">
     <w:nsid w:val="63061A22"/>
     <w:multiLevelType w:val="hybridMultilevel"/>
     <w:tmpl w:val="77346828"/>
@@ -8587,7 +9009,7 @@
       </w:rPr>
     </w:lvl>
   </w:abstractNum>
-  <w:abstractNum w:abstractNumId="18" w15:restartNumberingAfterBreak="0">
+  <w:abstractNum w:abstractNumId="22" w15:restartNumberingAfterBreak="0">
     <w:nsid w:val="6A797385"/>
     <w:multiLevelType w:val="hybridMultilevel"/>
     <w:tmpl w:val="CAF473AA"/>
@@ -8700,7 +9122,7 @@
       </w:rPr>
     </w:lvl>
   </w:abstractNum>
-  <w:abstractNum w:abstractNumId="19" w15:restartNumberingAfterBreak="0">
+  <w:abstractNum w:abstractNumId="23" w15:restartNumberingAfterBreak="0">
     <w:nsid w:val="703E5668"/>
     <w:multiLevelType w:val="hybridMultilevel"/>
     <w:tmpl w:val="541C40FE"/>
@@ -8786,7 +9208,7 @@
       </w:pPr>
     </w:lvl>
   </w:abstractNum>
-  <w:abstractNum w:abstractNumId="20" w15:restartNumberingAfterBreak="0">
+  <w:abstractNum w:abstractNumId="24" w15:restartNumberingAfterBreak="0">
     <w:nsid w:val="79853D19"/>
     <w:multiLevelType w:val="hybridMultilevel"/>
     <w:tmpl w:val="AB6A9378"/>
@@ -8880,7 +9302,7 @@
       </w:pPr>
     </w:lvl>
   </w:abstractNum>
-  <w:abstractNum w:abstractNumId="21" w15:restartNumberingAfterBreak="0">
+  <w:abstractNum w:abstractNumId="25" w15:restartNumberingAfterBreak="0">
     <w:nsid w:val="7A352846"/>
     <w:multiLevelType w:val="hybridMultilevel"/>
     <w:tmpl w:val="7FD80462"/>
@@ -8995,7 +9417,7 @@
       </w:rPr>
     </w:lvl>
   </w:abstractNum>
-  <w:abstractNum w:abstractNumId="22" w15:restartNumberingAfterBreak="0">
+  <w:abstractNum w:abstractNumId="26" w15:restartNumberingAfterBreak="0">
     <w:nsid w:val="7AA30520"/>
     <w:multiLevelType w:val="hybridMultilevel"/>
     <w:tmpl w:val="BAE6BF98"/>
@@ -9087,73 +9509,85 @@
     </w:lvl>
   </w:abstractNum>
   <w:num w:numId="1">
+    <w:abstractNumId w:val="14"/>
+  </w:num>
+  <w:num w:numId="2">
     <w:abstractNumId w:val="12"/>
   </w:num>
-  <w:num w:numId="2">
+  <w:num w:numId="3">
     <w:abstractNumId w:val="10"/>
-  </w:num>
-  <w:num w:numId="3">
-    <w:abstractNumId w:val="8"/>
   </w:num>
   <w:num w:numId="4">
     <w:abstractNumId w:val="0"/>
   </w:num>
   <w:num w:numId="5">
-    <w:abstractNumId w:val="9"/>
+    <w:abstractNumId w:val="11"/>
   </w:num>
   <w:num w:numId="6">
     <w:abstractNumId w:val="2"/>
   </w:num>
   <w:num w:numId="7">
-    <w:abstractNumId w:val="5"/>
+    <w:abstractNumId w:val="6"/>
   </w:num>
   <w:num w:numId="8">
-    <w:abstractNumId w:val="11"/>
+    <w:abstractNumId w:val="13"/>
   </w:num>
   <w:num w:numId="9">
-    <w:abstractNumId w:val="17"/>
+    <w:abstractNumId w:val="21"/>
   </w:num>
   <w:num w:numId="10">
     <w:abstractNumId w:val="3"/>
   </w:num>
   <w:num w:numId="11">
-    <w:abstractNumId w:val="15"/>
+    <w:abstractNumId w:val="19"/>
   </w:num>
   <w:num w:numId="12">
     <w:abstractNumId w:val="1"/>
   </w:num>
   <w:num w:numId="13">
-    <w:abstractNumId w:val="19"/>
+    <w:abstractNumId w:val="23"/>
   </w:num>
   <w:num w:numId="14">
+    <w:abstractNumId w:val="20"/>
+  </w:num>
+  <w:num w:numId="15">
+    <w:abstractNumId w:val="17"/>
+  </w:num>
+  <w:num w:numId="16">
+    <w:abstractNumId w:val="24"/>
+  </w:num>
+  <w:num w:numId="17">
+    <w:abstractNumId w:val="26"/>
+  </w:num>
+  <w:num w:numId="18">
+    <w:abstractNumId w:val="7"/>
+  </w:num>
+  <w:num w:numId="19">
     <w:abstractNumId w:val="16"/>
   </w:num>
-  <w:num w:numId="15">
-    <w:abstractNumId w:val="14"/>
+  <w:num w:numId="20">
+    <w:abstractNumId w:val="8"/>
   </w:num>
-  <w:num w:numId="16">
-    <w:abstractNumId w:val="20"/>
-  </w:num>
-  <w:num w:numId="17">
+  <w:num w:numId="21">
     <w:abstractNumId w:val="22"/>
   </w:num>
-  <w:num w:numId="18">
-    <w:abstractNumId w:val="6"/>
+  <w:num w:numId="22">
+    <w:abstractNumId w:val="25"/>
   </w:num>
-  <w:num w:numId="19">
-    <w:abstractNumId w:val="13"/>
+  <w:num w:numId="23">
+    <w:abstractNumId w:val="5"/>
   </w:num>
-  <w:num w:numId="20">
-    <w:abstractNumId w:val="7"/>
+  <w:num w:numId="24">
+    <w:abstractNumId w:val="4"/>
   </w:num>
-  <w:num w:numId="21">
+  <w:num w:numId="25">
+    <w:abstractNumId w:val="9"/>
+  </w:num>
+  <w:num w:numId="26">
     <w:abstractNumId w:val="18"/>
   </w:num>
-  <w:num w:numId="22">
-    <w:abstractNumId w:val="21"/>
-  </w:num>
-  <w:num w:numId="23">
-    <w:abstractNumId w:val="4"/>
+  <w:num w:numId="27">
+    <w:abstractNumId w:val="15"/>
   </w:num>
 </w:numbering>
 </file>
@@ -9276,6 +9710,7 @@
     <w:lsdException w:name="HTML Sample" w:semiHidden="1" w:unhideWhenUsed="1"/>
     <w:lsdException w:name="HTML Typewriter" w:semiHidden="1" w:unhideWhenUsed="1"/>
     <w:lsdException w:name="HTML Variable" w:semiHidden="1" w:unhideWhenUsed="1"/>
+    <w:lsdException w:name="Normal Table" w:semiHidden="1" w:unhideWhenUsed="1"/>
     <w:lsdException w:name="annotation subject" w:semiHidden="1" w:unhideWhenUsed="1"/>
     <w:lsdException w:name="No List" w:semiHidden="1" w:unhideWhenUsed="1"/>
     <w:lsdException w:name="Outline List 1" w:semiHidden="1" w:unhideWhenUsed="1"/>
@@ -9318,8 +9753,11 @@
     <w:lsdException w:name="Table Contemporary" w:semiHidden="1" w:unhideWhenUsed="1"/>
     <w:lsdException w:name="Table Elegant" w:semiHidden="1" w:unhideWhenUsed="1"/>
     <w:lsdException w:name="Table Professional" w:semiHidden="1" w:unhideWhenUsed="1"/>
+    <w:lsdException w:name="Table Subtle 1" w:semiHidden="1" w:unhideWhenUsed="1"/>
     <w:lsdException w:name="Table Subtle 2" w:semiHidden="1" w:unhideWhenUsed="1"/>
     <w:lsdException w:name="Table Web 1" w:semiHidden="1" w:unhideWhenUsed="1"/>
+    <w:lsdException w:name="Table Web 2" w:semiHidden="1" w:unhideWhenUsed="1"/>
+    <w:lsdException w:name="Table Web 3" w:semiHidden="1" w:unhideWhenUsed="1"/>
     <w:lsdException w:name="Balloon Text" w:semiHidden="1" w:unhideWhenUsed="1"/>
     <w:lsdException w:name="Table Grid" w:uiPriority="39"/>
     <w:lsdException w:name="Table Theme" w:semiHidden="1" w:unhideWhenUsed="1"/>

</xml_diff>